<commit_message>
added basic use case diagram
</commit_message>
<xml_diff>
--- a/System vision.docx
+++ b/System vision.docx
@@ -49,9 +49,11 @@
       <w:r>
         <w:t>Skills involved</w:t>
       </w:r>
-      <w:r>
-        <w:br/>
-      </w:r>
+    </w:p>
+    <w:p>
+      <w:pPr>
+        <w:pStyle w:val="ListParagraph"/>
+      </w:pPr>
     </w:p>
     <w:p>
       <w:pPr>
@@ -78,6 +80,9 @@
       </w:r>
     </w:p>
     <w:p>
+      <w:pPr>
+        <w:ind w:left="360"/>
+      </w:pPr>
       <w:bookmarkStart w:id="0" w:name="_GoBack"/>
       <w:bookmarkEnd w:id="0"/>
     </w:p>

</xml_diff>